<commit_message>
update new pumps and pipes
</commit_message>
<xml_diff>
--- a/ExploratoryTests/NewPumpsAndPipesTest.docx
+++ b/ExploratoryTests/NewPumpsAndPipesTest.docx
@@ -340,6 +340,9 @@
       <w:r>
         <w:t>Az új cső nem szállította a vizet a ciszternába.</w:t>
       </w:r>
+      <w:r>
+        <w:t xml:space="preserve"> Ennek az oka az, hogy nem állítottam át a víz folyását, az „i- input” vagy „o-output parancs használatval”. </w:t>
+      </w:r>
     </w:p>
     <w:p/>
     <w:p>
@@ -418,7 +421,13 @@
         <w:t xml:space="preserve"> </w:t>
       </w:r>
       <w:r>
-        <w:t>A vízáramlás megáll, ha új pumpát szerelünk egy vizet szállító, csőre. A szerelők nem kapnak megérdemelt pontokat.</w:t>
+        <w:t>A vízáramlás megáll, ha új pumpát szerelünk egy vizet szállító, csőre. A szerelők nem kapnak pontokat.</w:t>
+      </w:r>
+      <w:r>
+        <w:t xml:space="preserve"> </w:t>
+      </w:r>
+      <w:r>
+        <w:t>Ennek az oka az, hogy nem állítottam át a víz folyását, az „i- input” vagy „o-output parancs használatval”.</w:t>
       </w:r>
     </w:p>
     <w:p>
@@ -464,48 +473,6 @@
         <w:t>Observation: A parancs nem hajtódik végbe. Ennek az oka az, hogy nem lehet pumpát rakni egy forrásra, csak csövet csatlakoztatni</w:t>
       </w:r>
     </w:p>
-    <w:p>
-      <w:pPr>
-        <w:rPr>
-          <w:b/>
-          <w:bCs/>
-        </w:rPr>
-      </w:pPr>
-    </w:p>
-    <w:p>
-      <w:pPr>
-        <w:rPr>
-          <w:b/>
-          <w:bCs/>
-        </w:rPr>
-      </w:pPr>
-    </w:p>
-    <w:p>
-      <w:pPr>
-        <w:rPr>
-          <w:rStyle w:val="Heading1Char"/>
-        </w:rPr>
-      </w:pPr>
-      <w:r>
-        <w:rPr>
-          <w:rStyle w:val="Heading1Char"/>
-        </w:rPr>
-        <w:t>Bugs and Issues:</w:t>
-      </w:r>
-    </w:p>
-    <w:p>
-      <w:pPr>
-        <w:rPr>
-          <w:noProof/>
-        </w:rPr>
-      </w:pPr>
-      <w:r>
-        <w:t xml:space="preserve">Scenario 3 és 4-ben </w:t>
-      </w:r>
-      <w:r>
-        <w:t xml:space="preserve">lehet nem kínátos eredményekre jutottunk. Azt vettem észre,hogy nem képesek az új csövek és pumpák vizet szállítani. Ennek az oka lehet, hogy így tervezték meg a játékot, hiszen szándékosan vannak olyan csövek, amik nem szállítanak vizet. </w:t>
-      </w:r>
-    </w:p>
     <w:p/>
     <w:p>
       <w:pPr>
@@ -522,16 +489,15 @@
       <w:r>
         <w:t>felvett pumpákat csöveket le lehet helyezni a megfelelő tárgyakra.</w:t>
       </w:r>
-    </w:p>
-    <w:p>
-      <w:r>
-        <w:t xml:space="preserve">Follow-Up Actions: </w:t>
-      </w:r>
-      <w:r>
-        <w:t>Megbeszélni, hogy  valóban helyes viselkedés-e az előző pontban felvetett megfigyelés. Mindenképpen dokumentálni érdemes és esetleg megvizsgálni/kijavítani az új csövek és pumpákat létrehozó metódusokat.</w:t>
-      </w:r>
-    </w:p>
-    <w:p/>
+      <w:r>
+        <w:t xml:space="preserve"> Az újonnan felrakott csövek/ pumpák nem szállítanak/pumpálnak vizet alapból.</w:t>
+      </w:r>
+    </w:p>
+    <w:p>
+      <w:r>
+        <w:t xml:space="preserve">Discussion points: Csapattal megbeszélve ez a viselkedés nem egy hiba. Ha új csövet és pumpát helyezünk le a csőszerkezetve, azokra a víz folyását egy külön paranccsal („i – input”, „o – output”) kell beállítani. </w:t>
+      </w:r>
+    </w:p>
     <w:sectPr>
       <w:pgSz w:w="11906" w:h="16838"/>
       <w:pgMar w:top="1417" w:right="1417" w:bottom="1417" w:left="1417" w:header="708" w:footer="708" w:gutter="0"/>

</xml_diff>